<commit_message>
Update of installation document: adding information on CIFAR-10 dataset
</commit_message>
<xml_diff>
--- a/Установка.docx
+++ b/Установка.docx
@@ -1,6 +1,6 @@
 
 <file path=word/document.xml><?xml version="1.0" encoding="utf-8"?>
-<w:document xmlns:wpc="http://schemas.microsoft.com/office/word/2010/wordprocessingCanvas" xmlns:cx="http://schemas.microsoft.com/office/drawing/2014/chartex" xmlns:cx1="http://schemas.microsoft.com/office/drawing/2015/9/8/chartex" xmlns:mc="http://schemas.openxmlformats.org/markup-compatibility/2006" xmlns:o="urn:schemas-microsoft-com:office:office" xmlns:r="http://schemas.openxmlformats.org/officeDocument/2006/relationships" xmlns:m="http://schemas.openxmlformats.org/officeDocument/2006/math" xmlns:v="urn:schemas-microsoft-com:vml" xmlns:wp14="http://schemas.microsoft.com/office/word/2010/wordprocessingDrawing" xmlns:wp="http://schemas.openxmlformats.org/drawingml/2006/wordprocessingDrawing" xmlns:w10="urn:schemas-microsoft-com:office:word" xmlns:w="http://schemas.openxmlformats.org/wordprocessingml/2006/main" xmlns:w14="http://schemas.microsoft.com/office/word/2010/wordml" xmlns:w15="http://schemas.microsoft.com/office/word/2012/wordml" xmlns:w16se="http://schemas.microsoft.com/office/word/2015/wordml/symex" xmlns:wpg="http://schemas.microsoft.com/office/word/2010/wordprocessingGroup" xmlns:wpi="http://schemas.microsoft.com/office/word/2010/wordprocessingInk" xmlns:wne="http://schemas.microsoft.com/office/word/2006/wordml" xmlns:wps="http://schemas.microsoft.com/office/word/2010/wordprocessingShape" mc:Ignorable="w14 w15 w16se wp14">
+<w:document xmlns:wpc="http://schemas.microsoft.com/office/word/2010/wordprocessingCanvas" xmlns:cx="http://schemas.microsoft.com/office/drawing/2014/chartex" xmlns:cx1="http://schemas.microsoft.com/office/drawing/2015/9/8/chartex" xmlns:cx2="http://schemas.microsoft.com/office/drawing/2015/10/21/chartex" xmlns:cx3="http://schemas.microsoft.com/office/drawing/2016/5/9/chartex" xmlns:cx4="http://schemas.microsoft.com/office/drawing/2016/5/10/chartex" xmlns:cx5="http://schemas.microsoft.com/office/drawing/2016/5/11/chartex" xmlns:cx6="http://schemas.microsoft.com/office/drawing/2016/5/12/chartex" xmlns:cx7="http://schemas.microsoft.com/office/drawing/2016/5/13/chartex" xmlns:cx8="http://schemas.microsoft.com/office/drawing/2016/5/14/chartex" xmlns:mc="http://schemas.openxmlformats.org/markup-compatibility/2006" xmlns:aink="http://schemas.microsoft.com/office/drawing/2016/ink" xmlns:am3d="http://schemas.microsoft.com/office/drawing/2017/model3d" xmlns:o="urn:schemas-microsoft-com:office:office" xmlns:r="http://schemas.openxmlformats.org/officeDocument/2006/relationships" xmlns:m="http://schemas.openxmlformats.org/officeDocument/2006/math" xmlns:v="urn:schemas-microsoft-com:vml" xmlns:wp14="http://schemas.microsoft.com/office/word/2010/wordprocessingDrawing" xmlns:wp="http://schemas.openxmlformats.org/drawingml/2006/wordprocessingDrawing" xmlns:w10="urn:schemas-microsoft-com:office:word" xmlns:w="http://schemas.openxmlformats.org/wordprocessingml/2006/main" xmlns:w14="http://schemas.microsoft.com/office/word/2010/wordml" xmlns:w15="http://schemas.microsoft.com/office/word/2012/wordml" xmlns:w16cid="http://schemas.microsoft.com/office/word/2016/wordml/cid" xmlns:w16se="http://schemas.microsoft.com/office/word/2015/wordml/symex" xmlns:wpg="http://schemas.microsoft.com/office/word/2010/wordprocessingGroup" xmlns:wpi="http://schemas.microsoft.com/office/word/2010/wordprocessingInk" xmlns:wne="http://schemas.microsoft.com/office/word/2006/wordml" xmlns:wps="http://schemas.microsoft.com/office/word/2010/wordprocessingShape" mc:Ignorable="w14 w15 w16se w16cid wp14">
   <w:body>
     <w:p>
       <w:r>
@@ -13,22 +13,26 @@
         <w:t>Python</w:t>
       </w:r>
       <w:r>
-        <w:t xml:space="preserve"> 3.5 – 3.6 </w:t>
-      </w:r>
-      <w:r>
-        <w:t xml:space="preserve">и </w:t>
-      </w:r>
+        <w:t xml:space="preserve"> 3.5 – 3.6 и </w:t>
+      </w:r>
+      <w:proofErr w:type="spellStart"/>
       <w:r>
         <w:rPr>
           <w:lang w:val="en-US"/>
         </w:rPr>
         <w:t>Tensorflow</w:t>
       </w:r>
+      <w:proofErr w:type="spellEnd"/>
     </w:p>
     <w:p>
       <w:pPr>
-        <w:rPr>
-          <w:rStyle w:val="a3"/>
+        <w:pStyle w:val="ListParagraph"/>
+        <w:numPr>
+          <w:ilvl w:val="0"/>
+          <w:numId w:val="7"/>
+        </w:numPr>
+        <w:rPr>
+          <w:rStyle w:val="Hyperlink"/>
         </w:rPr>
       </w:pPr>
       <w:r>
@@ -41,10 +45,7 @@
         <w:t>Python</w:t>
       </w:r>
       <w:r>
-        <w:t xml:space="preserve"> </w:t>
-      </w:r>
-      <w:r>
-        <w:t xml:space="preserve">на </w:t>
+        <w:t xml:space="preserve"> на </w:t>
       </w:r>
       <w:r>
         <w:rPr>
@@ -53,10 +54,7 @@
         <w:t>Windows</w:t>
       </w:r>
       <w:r>
-        <w:t xml:space="preserve"> </w:t>
-      </w:r>
-      <w:r>
-        <w:t xml:space="preserve">скачайте и установите </w:t>
+        <w:t xml:space="preserve"> скачайте и установите </w:t>
       </w:r>
       <w:r>
         <w:rPr>
@@ -70,126 +68,114 @@
       <w:hyperlink r:id="rId7" w:history="1">
         <w:r>
           <w:rPr>
-            <w:rStyle w:val="a3"/>
+            <w:rStyle w:val="Hyperlink"/>
             <w:lang w:val="en-US"/>
           </w:rPr>
           <w:t>https</w:t>
         </w:r>
         <w:r>
           <w:rPr>
-            <w:rStyle w:val="a3"/>
+            <w:rStyle w:val="Hyperlink"/>
           </w:rPr>
           <w:t>://</w:t>
         </w:r>
         <w:r>
           <w:rPr>
-            <w:rStyle w:val="a3"/>
+            <w:rStyle w:val="Hyperlink"/>
             <w:lang w:val="en-US"/>
           </w:rPr>
           <w:t>www</w:t>
         </w:r>
         <w:r>
           <w:rPr>
-            <w:rStyle w:val="a3"/>
+            <w:rStyle w:val="Hyperlink"/>
           </w:rPr>
           <w:t>.</w:t>
         </w:r>
         <w:r>
           <w:rPr>
-            <w:rStyle w:val="a3"/>
+            <w:rStyle w:val="Hyperlink"/>
             <w:lang w:val="en-US"/>
           </w:rPr>
           <w:t>anaconda</w:t>
         </w:r>
         <w:r>
           <w:rPr>
-            <w:rStyle w:val="a3"/>
+            <w:rStyle w:val="Hyperlink"/>
           </w:rPr>
           <w:t>.</w:t>
         </w:r>
         <w:r>
           <w:rPr>
-            <w:rStyle w:val="a3"/>
+            <w:rStyle w:val="Hyperlink"/>
             <w:lang w:val="en-US"/>
           </w:rPr>
           <w:t>com</w:t>
         </w:r>
         <w:r>
           <w:rPr>
-            <w:rStyle w:val="a3"/>
+            <w:rStyle w:val="Hyperlink"/>
           </w:rPr>
           <w:t>/</w:t>
         </w:r>
         <w:r>
           <w:rPr>
-            <w:rStyle w:val="a3"/>
+            <w:rStyle w:val="Hyperlink"/>
             <w:lang w:val="en-US"/>
           </w:rPr>
           <w:t>download</w:t>
         </w:r>
         <w:r>
           <w:rPr>
-            <w:rStyle w:val="a3"/>
+            <w:rStyle w:val="Hyperlink"/>
           </w:rPr>
           <w:t>/</w:t>
         </w:r>
       </w:hyperlink>
+      <w:bookmarkStart w:id="0" w:name="_GoBack"/>
+      <w:bookmarkEnd w:id="0"/>
     </w:p>
     <w:p>
-      <w:r>
-        <w:rPr>
-          <w:rStyle w:val="a3"/>
+      <w:pPr>
+        <w:pStyle w:val="ListParagraph"/>
+        <w:numPr>
+          <w:ilvl w:val="0"/>
+          <w:numId w:val="7"/>
+        </w:numPr>
+        <w:rPr>
+          <w:rStyle w:val="Hyperlink"/>
+        </w:rPr>
+      </w:pPr>
+      <w:r>
+        <w:rPr>
+          <w:rStyle w:val="Hyperlink"/>
           <w:color w:val="auto"/>
           <w:u w:val="none"/>
         </w:rPr>
-        <w:t>Для</w:t>
-      </w:r>
-      <w:r>
-        <w:rPr>
-          <w:rStyle w:val="a3"/>
-          <w:color w:val="auto"/>
-          <w:u w:val="none"/>
-        </w:rPr>
-        <w:t xml:space="preserve"> установки </w:t>
-      </w:r>
-      <w:r>
-        <w:rPr>
-          <w:rStyle w:val="a3"/>
+        <w:t xml:space="preserve">Для установки </w:t>
+      </w:r>
+      <w:proofErr w:type="spellStart"/>
+      <w:r>
+        <w:rPr>
+          <w:rStyle w:val="Hyperlink"/>
           <w:color w:val="auto"/>
           <w:u w:val="none"/>
           <w:lang w:val="en-US"/>
         </w:rPr>
         <w:t>Tensorflow</w:t>
       </w:r>
-      <w:r>
-        <w:rPr>
-          <w:rStyle w:val="a3"/>
+      <w:proofErr w:type="spellEnd"/>
+      <w:r>
+        <w:rPr>
+          <w:rStyle w:val="Hyperlink"/>
           <w:color w:val="auto"/>
           <w:u w:val="none"/>
         </w:rPr>
-        <w:t xml:space="preserve"> </w:t>
-      </w:r>
-      <w:r>
-        <w:rPr>
-          <w:rStyle w:val="a3"/>
-          <w:color w:val="auto"/>
-          <w:u w:val="none"/>
-        </w:rPr>
-        <w:t>следуйте инстр</w:t>
-      </w:r>
-      <w:bookmarkStart w:id="0" w:name="_GoBack"/>
-      <w:bookmarkEnd w:id="0"/>
-      <w:r>
-        <w:rPr>
-          <w:rStyle w:val="a3"/>
-          <w:color w:val="auto"/>
-          <w:u w:val="none"/>
-        </w:rPr>
-        <w:t>укции на официальном сайте</w:t>
-      </w:r>
-      <w:r>
-        <w:rPr>
-          <w:rStyle w:val="a3"/>
+        <w:t xml:space="preserve"> следуйте инструкции на официальном сайте</w:t>
+      </w:r>
+      <w:r>
+        <w:rPr>
+          <w:rStyle w:val="Hyperlink"/>
           <w:color w:val="auto"/>
           <w:u w:val="none"/>
         </w:rPr>
@@ -198,13 +184,152 @@
       <w:hyperlink r:id="rId8" w:history="1">
         <w:r>
           <w:rPr>
-            <w:rStyle w:val="a3"/>
+            <w:rStyle w:val="Hyperlink"/>
           </w:rPr>
           <w:t>https://www.tensorflow.org/install/install_windows</w:t>
         </w:r>
       </w:hyperlink>
     </w:p>
-    <w:p/>
+    <w:p>
+      <w:pPr>
+        <w:rPr>
+          <w:rStyle w:val="Hyperlink"/>
+          <w:color w:val="auto"/>
+          <w:u w:val="none"/>
+        </w:rPr>
+      </w:pPr>
+      <w:r>
+        <w:rPr>
+          <w:rStyle w:val="Hyperlink"/>
+          <w:color w:val="auto"/>
+          <w:u w:val="none"/>
+        </w:rPr>
+        <w:t xml:space="preserve">Установка датасета </w:t>
+      </w:r>
+      <w:r>
+        <w:rPr>
+          <w:rStyle w:val="Hyperlink"/>
+          <w:color w:val="auto"/>
+          <w:u w:val="none"/>
+          <w:lang w:val="en-US"/>
+        </w:rPr>
+        <w:t>CIFAR</w:t>
+      </w:r>
+      <w:r>
+        <w:rPr>
+          <w:rStyle w:val="Hyperlink"/>
+          <w:color w:val="auto"/>
+          <w:u w:val="none"/>
+        </w:rPr>
+        <w:t>-10 для выполнения заданий</w:t>
+      </w:r>
+    </w:p>
+    <w:p>
+      <w:pPr>
+        <w:pStyle w:val="ListParagraph"/>
+        <w:numPr>
+          <w:ilvl w:val="0"/>
+          <w:numId w:val="8"/>
+        </w:numPr>
+        <w:rPr>
+          <w:rStyle w:val="Hyperlink"/>
+          <w:rFonts w:cstheme="minorHAnsi"/>
+          <w:color w:val="auto"/>
+          <w:u w:val="none"/>
+        </w:rPr>
+      </w:pPr>
+      <w:r>
+        <w:rPr>
+          <w:rStyle w:val="Hyperlink"/>
+          <w:rFonts w:cstheme="minorHAnsi"/>
+          <w:color w:val="auto"/>
+          <w:u w:val="none"/>
+        </w:rPr>
+        <w:t xml:space="preserve">Ссылка на </w:t>
+      </w:r>
+      <w:r>
+        <w:rPr>
+          <w:rStyle w:val="Hyperlink"/>
+          <w:rFonts w:cstheme="minorHAnsi"/>
+          <w:color w:val="auto"/>
+          <w:u w:val="none"/>
+        </w:rPr>
+        <w:t xml:space="preserve">описание датасета </w:t>
+      </w:r>
+      <w:hyperlink r:id="rId9" w:history="1">
+        <w:r>
+          <w:rPr>
+            <w:rStyle w:val="Hyperlink"/>
+            <w:rFonts w:cstheme="minorHAnsi"/>
+          </w:rPr>
+          <w:t>https://www.cs.toronto.edu/~kriz/cifar.html</w:t>
+        </w:r>
+      </w:hyperlink>
+    </w:p>
+    <w:p>
+      <w:pPr>
+        <w:pStyle w:val="ListParagraph"/>
+        <w:numPr>
+          <w:ilvl w:val="0"/>
+          <w:numId w:val="8"/>
+        </w:numPr>
+        <w:rPr>
+          <w:rStyle w:val="Hyperlink"/>
+          <w:color w:val="auto"/>
+          <w:u w:val="none"/>
+        </w:rPr>
+      </w:pPr>
+      <w:r>
+        <w:rPr>
+          <w:rStyle w:val="Hyperlink"/>
+          <w:color w:val="auto"/>
+          <w:u w:val="none"/>
+        </w:rPr>
+        <w:t xml:space="preserve">Скачайте датасет </w:t>
+      </w:r>
+      <w:r>
+        <w:rPr>
+          <w:rStyle w:val="Hyperlink"/>
+          <w:color w:val="auto"/>
+          <w:u w:val="none"/>
+          <w:lang w:val="en-GB"/>
+        </w:rPr>
+        <w:t>CIFAR</w:t>
+      </w:r>
+      <w:r>
+        <w:rPr>
+          <w:rStyle w:val="Hyperlink"/>
+          <w:color w:val="auto"/>
+          <w:u w:val="none"/>
+        </w:rPr>
+        <w:t xml:space="preserve">-10 по ссылке </w:t>
+      </w:r>
+      <w:hyperlink r:id="rId10" w:history="1">
+        <w:r>
+          <w:rPr>
+            <w:rStyle w:val="Hyperlink"/>
+          </w:rPr>
+          <w:t>http://www.cs.toronto.edu/~kriz/cifar-10-python.tar.gz</w:t>
+        </w:r>
+      </w:hyperlink>
+    </w:p>
+    <w:p>
+      <w:pPr>
+        <w:pStyle w:val="ListParagraph"/>
+        <w:numPr>
+          <w:ilvl w:val="0"/>
+          <w:numId w:val="8"/>
+        </w:numPr>
+      </w:pPr>
+      <w:r>
+        <w:rPr>
+          <w:rFonts w:cstheme="minorHAnsi"/>
+          <w:color w:val="24292E"/>
+          <w:shd w:val="clear" w:color="auto" w:fill="FFFFFF"/>
+        </w:rPr>
+        <w:t>Распакуйте файлы из архива в корень "Assignment1/cs231n/datasets/"</w:t>
+      </w:r>
+    </w:p>
     <w:sectPr>
       <w:pgSz w:w="11906" w:h="16838"/>
       <w:pgMar w:top="1134" w:right="850" w:bottom="1134" w:left="1701" w:header="720" w:footer="720" w:gutter="0"/>
@@ -216,7 +341,7 @@
 </file>
 
 <file path=word/endnotes.xml><?xml version="1.0" encoding="utf-8"?>
-<w:endnotes xmlns:wpc="http://schemas.microsoft.com/office/word/2010/wordprocessingCanvas" xmlns:cx="http://schemas.microsoft.com/office/drawing/2014/chartex" xmlns:cx1="http://schemas.microsoft.com/office/drawing/2015/9/8/chartex" xmlns:mc="http://schemas.openxmlformats.org/markup-compatibility/2006" xmlns:o="urn:schemas-microsoft-com:office:office" xmlns:r="http://schemas.openxmlformats.org/officeDocument/2006/relationships" xmlns:m="http://schemas.openxmlformats.org/officeDocument/2006/math" xmlns:v="urn:schemas-microsoft-com:vml" xmlns:wp14="http://schemas.microsoft.com/office/word/2010/wordprocessingDrawing" xmlns:wp="http://schemas.openxmlformats.org/drawingml/2006/wordprocessingDrawing" xmlns:w10="urn:schemas-microsoft-com:office:word" xmlns:w="http://schemas.openxmlformats.org/wordprocessingml/2006/main" xmlns:w14="http://schemas.microsoft.com/office/word/2010/wordml" xmlns:w15="http://schemas.microsoft.com/office/word/2012/wordml" xmlns:w16se="http://schemas.microsoft.com/office/word/2015/wordml/symex" xmlns:wpg="http://schemas.microsoft.com/office/word/2010/wordprocessingGroup" xmlns:wpi="http://schemas.microsoft.com/office/word/2010/wordprocessingInk" xmlns:wne="http://schemas.microsoft.com/office/word/2006/wordml" xmlns:wps="http://schemas.microsoft.com/office/word/2010/wordprocessingShape" mc:Ignorable="w14 w15 w16se wp14">
+<w:endnotes xmlns:wpc="http://schemas.microsoft.com/office/word/2010/wordprocessingCanvas" xmlns:cx="http://schemas.microsoft.com/office/drawing/2014/chartex" xmlns:cx1="http://schemas.microsoft.com/office/drawing/2015/9/8/chartex" xmlns:cx2="http://schemas.microsoft.com/office/drawing/2015/10/21/chartex" xmlns:cx3="http://schemas.microsoft.com/office/drawing/2016/5/9/chartex" xmlns:cx4="http://schemas.microsoft.com/office/drawing/2016/5/10/chartex" xmlns:cx5="http://schemas.microsoft.com/office/drawing/2016/5/11/chartex" xmlns:cx6="http://schemas.microsoft.com/office/drawing/2016/5/12/chartex" xmlns:cx7="http://schemas.microsoft.com/office/drawing/2016/5/13/chartex" xmlns:cx8="http://schemas.microsoft.com/office/drawing/2016/5/14/chartex" xmlns:mc="http://schemas.openxmlformats.org/markup-compatibility/2006" xmlns:aink="http://schemas.microsoft.com/office/drawing/2016/ink" xmlns:am3d="http://schemas.microsoft.com/office/drawing/2017/model3d" xmlns:o="urn:schemas-microsoft-com:office:office" xmlns:r="http://schemas.openxmlformats.org/officeDocument/2006/relationships" xmlns:m="http://schemas.openxmlformats.org/officeDocument/2006/math" xmlns:v="urn:schemas-microsoft-com:vml" xmlns:wp14="http://schemas.microsoft.com/office/word/2010/wordprocessingDrawing" xmlns:wp="http://schemas.openxmlformats.org/drawingml/2006/wordprocessingDrawing" xmlns:w10="urn:schemas-microsoft-com:office:word" xmlns:w="http://schemas.openxmlformats.org/wordprocessingml/2006/main" xmlns:w14="http://schemas.microsoft.com/office/word/2010/wordml" xmlns:w15="http://schemas.microsoft.com/office/word/2012/wordml" xmlns:w16cid="http://schemas.microsoft.com/office/word/2016/wordml/cid" xmlns:w16se="http://schemas.microsoft.com/office/word/2015/wordml/symex" xmlns:wpg="http://schemas.microsoft.com/office/word/2010/wordprocessingGroup" xmlns:wpi="http://schemas.microsoft.com/office/word/2010/wordprocessingInk" xmlns:wne="http://schemas.microsoft.com/office/word/2006/wordml" xmlns:wps="http://schemas.microsoft.com/office/word/2010/wordprocessingShape" mc:Ignorable="w14 w15 w16se w16cid wp14">
   <w:endnote w:type="separator" w:id="-1">
     <w:p>
       <w:pPr>
@@ -241,7 +366,7 @@
 </file>
 
 <file path=word/footnotes.xml><?xml version="1.0" encoding="utf-8"?>
-<w:footnotes xmlns:wpc="http://schemas.microsoft.com/office/word/2010/wordprocessingCanvas" xmlns:cx="http://schemas.microsoft.com/office/drawing/2014/chartex" xmlns:cx1="http://schemas.microsoft.com/office/drawing/2015/9/8/chartex" xmlns:mc="http://schemas.openxmlformats.org/markup-compatibility/2006" xmlns:o="urn:schemas-microsoft-com:office:office" xmlns:r="http://schemas.openxmlformats.org/officeDocument/2006/relationships" xmlns:m="http://schemas.openxmlformats.org/officeDocument/2006/math" xmlns:v="urn:schemas-microsoft-com:vml" xmlns:wp14="http://schemas.microsoft.com/office/word/2010/wordprocessingDrawing" xmlns:wp="http://schemas.openxmlformats.org/drawingml/2006/wordprocessingDrawing" xmlns:w10="urn:schemas-microsoft-com:office:word" xmlns:w="http://schemas.openxmlformats.org/wordprocessingml/2006/main" xmlns:w14="http://schemas.microsoft.com/office/word/2010/wordml" xmlns:w15="http://schemas.microsoft.com/office/word/2012/wordml" xmlns:w16se="http://schemas.microsoft.com/office/word/2015/wordml/symex" xmlns:wpg="http://schemas.microsoft.com/office/word/2010/wordprocessingGroup" xmlns:wpi="http://schemas.microsoft.com/office/word/2010/wordprocessingInk" xmlns:wne="http://schemas.microsoft.com/office/word/2006/wordml" xmlns:wps="http://schemas.microsoft.com/office/word/2010/wordprocessingShape" mc:Ignorable="w14 w15 w16se wp14">
+<w:footnotes xmlns:wpc="http://schemas.microsoft.com/office/word/2010/wordprocessingCanvas" xmlns:cx="http://schemas.microsoft.com/office/drawing/2014/chartex" xmlns:cx1="http://schemas.microsoft.com/office/drawing/2015/9/8/chartex" xmlns:cx2="http://schemas.microsoft.com/office/drawing/2015/10/21/chartex" xmlns:cx3="http://schemas.microsoft.com/office/drawing/2016/5/9/chartex" xmlns:cx4="http://schemas.microsoft.com/office/drawing/2016/5/10/chartex" xmlns:cx5="http://schemas.microsoft.com/office/drawing/2016/5/11/chartex" xmlns:cx6="http://schemas.microsoft.com/office/drawing/2016/5/12/chartex" xmlns:cx7="http://schemas.microsoft.com/office/drawing/2016/5/13/chartex" xmlns:cx8="http://schemas.microsoft.com/office/drawing/2016/5/14/chartex" xmlns:mc="http://schemas.openxmlformats.org/markup-compatibility/2006" xmlns:aink="http://schemas.microsoft.com/office/drawing/2016/ink" xmlns:am3d="http://schemas.microsoft.com/office/drawing/2017/model3d" xmlns:o="urn:schemas-microsoft-com:office:office" xmlns:r="http://schemas.openxmlformats.org/officeDocument/2006/relationships" xmlns:m="http://schemas.openxmlformats.org/officeDocument/2006/math" xmlns:v="urn:schemas-microsoft-com:vml" xmlns:wp14="http://schemas.microsoft.com/office/word/2010/wordprocessingDrawing" xmlns:wp="http://schemas.openxmlformats.org/drawingml/2006/wordprocessingDrawing" xmlns:w10="urn:schemas-microsoft-com:office:word" xmlns:w="http://schemas.openxmlformats.org/wordprocessingml/2006/main" xmlns:w14="http://schemas.microsoft.com/office/word/2010/wordml" xmlns:w15="http://schemas.microsoft.com/office/word/2012/wordml" xmlns:w16cid="http://schemas.microsoft.com/office/word/2016/wordml/cid" xmlns:w16se="http://schemas.microsoft.com/office/word/2015/wordml/symex" xmlns:wpg="http://schemas.microsoft.com/office/word/2010/wordprocessingGroup" xmlns:wpi="http://schemas.microsoft.com/office/word/2010/wordprocessingInk" xmlns:wne="http://schemas.microsoft.com/office/word/2006/wordml" xmlns:wps="http://schemas.microsoft.com/office/word/2010/wordprocessingShape" mc:Ignorable="w14 w15 w16se w16cid wp14">
   <w:footnote w:type="separator" w:id="-1">
     <w:p>
       <w:pPr>
@@ -266,8 +391,121 @@
 </file>
 
 <file path=word/numbering.xml><?xml version="1.0" encoding="utf-8"?>
-<w:numbering xmlns:wpc="http://schemas.microsoft.com/office/word/2010/wordprocessingCanvas" xmlns:cx="http://schemas.microsoft.com/office/drawing/2014/chartex" xmlns:cx1="http://schemas.microsoft.com/office/drawing/2015/9/8/chartex" xmlns:mc="http://schemas.openxmlformats.org/markup-compatibility/2006" xmlns:o="urn:schemas-microsoft-com:office:office" xmlns:r="http://schemas.openxmlformats.org/officeDocument/2006/relationships" xmlns:m="http://schemas.openxmlformats.org/officeDocument/2006/math" xmlns:v="urn:schemas-microsoft-com:vml" xmlns:wp14="http://schemas.microsoft.com/office/word/2010/wordprocessingDrawing" xmlns:wp="http://schemas.openxmlformats.org/drawingml/2006/wordprocessingDrawing" xmlns:w10="urn:schemas-microsoft-com:office:word" xmlns:w="http://schemas.openxmlformats.org/wordprocessingml/2006/main" xmlns:w14="http://schemas.microsoft.com/office/word/2010/wordml" xmlns:w15="http://schemas.microsoft.com/office/word/2012/wordml" xmlns:w16se="http://schemas.microsoft.com/office/word/2015/wordml/symex" xmlns:wpg="http://schemas.microsoft.com/office/word/2010/wordprocessingGroup" xmlns:wpi="http://schemas.microsoft.com/office/word/2010/wordprocessingInk" xmlns:wne="http://schemas.microsoft.com/office/word/2006/wordml" xmlns:wps="http://schemas.microsoft.com/office/word/2010/wordprocessingShape" mc:Ignorable="w14 w15 w16se wp14">
+<w:numbering xmlns:wpc="http://schemas.microsoft.com/office/word/2010/wordprocessingCanvas" xmlns:cx="http://schemas.microsoft.com/office/drawing/2014/chartex" xmlns:cx1="http://schemas.microsoft.com/office/drawing/2015/9/8/chartex" xmlns:cx2="http://schemas.microsoft.com/office/drawing/2015/10/21/chartex" xmlns:cx3="http://schemas.microsoft.com/office/drawing/2016/5/9/chartex" xmlns:cx4="http://schemas.microsoft.com/office/drawing/2016/5/10/chartex" xmlns:cx5="http://schemas.microsoft.com/office/drawing/2016/5/11/chartex" xmlns:cx6="http://schemas.microsoft.com/office/drawing/2016/5/12/chartex" xmlns:cx7="http://schemas.microsoft.com/office/drawing/2016/5/13/chartex" xmlns:cx8="http://schemas.microsoft.com/office/drawing/2016/5/14/chartex" xmlns:mc="http://schemas.openxmlformats.org/markup-compatibility/2006" xmlns:aink="http://schemas.microsoft.com/office/drawing/2016/ink" xmlns:am3d="http://schemas.microsoft.com/office/drawing/2017/model3d" xmlns:o="urn:schemas-microsoft-com:office:office" xmlns:r="http://schemas.openxmlformats.org/officeDocument/2006/relationships" xmlns:m="http://schemas.openxmlformats.org/officeDocument/2006/math" xmlns:v="urn:schemas-microsoft-com:vml" xmlns:wp14="http://schemas.microsoft.com/office/word/2010/wordprocessingDrawing" xmlns:wp="http://schemas.openxmlformats.org/drawingml/2006/wordprocessingDrawing" xmlns:w10="urn:schemas-microsoft-com:office:word" xmlns:w="http://schemas.openxmlformats.org/wordprocessingml/2006/main" xmlns:w14="http://schemas.microsoft.com/office/word/2010/wordml" xmlns:w15="http://schemas.microsoft.com/office/word/2012/wordml" xmlns:w16cid="http://schemas.microsoft.com/office/word/2016/wordml/cid" xmlns:w16se="http://schemas.microsoft.com/office/word/2015/wordml/symex" xmlns:wpg="http://schemas.microsoft.com/office/word/2010/wordprocessingGroup" xmlns:wpi="http://schemas.microsoft.com/office/word/2010/wordprocessingInk" xmlns:wne="http://schemas.microsoft.com/office/word/2006/wordml" xmlns:wps="http://schemas.microsoft.com/office/word/2010/wordprocessingShape" mc:Ignorable="w14 w15 w16se w16cid wp14">
   <w:abstractNum w:abstractNumId="0" w15:restartNumberingAfterBreak="0">
+    <w:nsid w:val="0F93387C"/>
+    <w:multiLevelType w:val="hybridMultilevel"/>
+    <w:tmpl w:val="3424985C"/>
+    <w:lvl w:ilvl="0" w:tplc="04090001">
+      <w:start w:val="1"/>
+      <w:numFmt w:val="bullet"/>
+      <w:lvlText w:val=""/>
+      <w:lvlJc w:val="left"/>
+      <w:pPr>
+        <w:ind w:left="720" w:hanging="360"/>
+      </w:pPr>
+      <w:rPr>
+        <w:rFonts w:ascii="Symbol" w:hAnsi="Symbol" w:hint="default"/>
+      </w:rPr>
+    </w:lvl>
+    <w:lvl w:ilvl="1" w:tplc="04090003" w:tentative="1">
+      <w:start w:val="1"/>
+      <w:numFmt w:val="bullet"/>
+      <w:lvlText w:val="o"/>
+      <w:lvlJc w:val="left"/>
+      <w:pPr>
+        <w:ind w:left="1440" w:hanging="360"/>
+      </w:pPr>
+      <w:rPr>
+        <w:rFonts w:ascii="Courier New" w:hAnsi="Courier New" w:cs="Courier New" w:hint="default"/>
+      </w:rPr>
+    </w:lvl>
+    <w:lvl w:ilvl="2" w:tplc="04090005" w:tentative="1">
+      <w:start w:val="1"/>
+      <w:numFmt w:val="bullet"/>
+      <w:lvlText w:val=""/>
+      <w:lvlJc w:val="left"/>
+      <w:pPr>
+        <w:ind w:left="2160" w:hanging="360"/>
+      </w:pPr>
+      <w:rPr>
+        <w:rFonts w:ascii="Wingdings" w:hAnsi="Wingdings" w:hint="default"/>
+      </w:rPr>
+    </w:lvl>
+    <w:lvl w:ilvl="3" w:tplc="04090001" w:tentative="1">
+      <w:start w:val="1"/>
+      <w:numFmt w:val="bullet"/>
+      <w:lvlText w:val=""/>
+      <w:lvlJc w:val="left"/>
+      <w:pPr>
+        <w:ind w:left="2880" w:hanging="360"/>
+      </w:pPr>
+      <w:rPr>
+        <w:rFonts w:ascii="Symbol" w:hAnsi="Symbol" w:hint="default"/>
+      </w:rPr>
+    </w:lvl>
+    <w:lvl w:ilvl="4" w:tplc="04090003" w:tentative="1">
+      <w:start w:val="1"/>
+      <w:numFmt w:val="bullet"/>
+      <w:lvlText w:val="o"/>
+      <w:lvlJc w:val="left"/>
+      <w:pPr>
+        <w:ind w:left="3600" w:hanging="360"/>
+      </w:pPr>
+      <w:rPr>
+        <w:rFonts w:ascii="Courier New" w:hAnsi="Courier New" w:cs="Courier New" w:hint="default"/>
+      </w:rPr>
+    </w:lvl>
+    <w:lvl w:ilvl="5" w:tplc="04090005" w:tentative="1">
+      <w:start w:val="1"/>
+      <w:numFmt w:val="bullet"/>
+      <w:lvlText w:val=""/>
+      <w:lvlJc w:val="left"/>
+      <w:pPr>
+        <w:ind w:left="4320" w:hanging="360"/>
+      </w:pPr>
+      <w:rPr>
+        <w:rFonts w:ascii="Wingdings" w:hAnsi="Wingdings" w:hint="default"/>
+      </w:rPr>
+    </w:lvl>
+    <w:lvl w:ilvl="6" w:tplc="04090001" w:tentative="1">
+      <w:start w:val="1"/>
+      <w:numFmt w:val="bullet"/>
+      <w:lvlText w:val=""/>
+      <w:lvlJc w:val="left"/>
+      <w:pPr>
+        <w:ind w:left="5040" w:hanging="360"/>
+      </w:pPr>
+      <w:rPr>
+        <w:rFonts w:ascii="Symbol" w:hAnsi="Symbol" w:hint="default"/>
+      </w:rPr>
+    </w:lvl>
+    <w:lvl w:ilvl="7" w:tplc="04090003" w:tentative="1">
+      <w:start w:val="1"/>
+      <w:numFmt w:val="bullet"/>
+      <w:lvlText w:val="o"/>
+      <w:lvlJc w:val="left"/>
+      <w:pPr>
+        <w:ind w:left="5760" w:hanging="360"/>
+      </w:pPr>
+      <w:rPr>
+        <w:rFonts w:ascii="Courier New" w:hAnsi="Courier New" w:cs="Courier New" w:hint="default"/>
+      </w:rPr>
+    </w:lvl>
+    <w:lvl w:ilvl="8" w:tplc="04090005" w:tentative="1">
+      <w:start w:val="1"/>
+      <w:numFmt w:val="bullet"/>
+      <w:lvlText w:val=""/>
+      <w:lvlJc w:val="left"/>
+      <w:pPr>
+        <w:ind w:left="6480" w:hanging="360"/>
+      </w:pPr>
+      <w:rPr>
+        <w:rFonts w:ascii="Wingdings" w:hAnsi="Wingdings" w:hint="default"/>
+      </w:rPr>
+    </w:lvl>
+  </w:abstractNum>
+  <w:abstractNum w:abstractNumId="1" w15:restartNumberingAfterBreak="0">
     <w:nsid w:val="1FDA2FE0"/>
     <w:multiLevelType w:val="hybridMultilevel"/>
     <w:tmpl w:val="94A86E68"/>
@@ -353,7 +591,7 @@
       </w:pPr>
     </w:lvl>
   </w:abstractNum>
-  <w:abstractNum w:abstractNumId="1" w15:restartNumberingAfterBreak="0">
+  <w:abstractNum w:abstractNumId="2" w15:restartNumberingAfterBreak="0">
     <w:nsid w:val="24057BE8"/>
     <w:multiLevelType w:val="hybridMultilevel"/>
     <w:tmpl w:val="94A86E68"/>
@@ -439,7 +677,7 @@
       </w:pPr>
     </w:lvl>
   </w:abstractNum>
-  <w:abstractNum w:abstractNumId="2" w15:restartNumberingAfterBreak="0">
+  <w:abstractNum w:abstractNumId="3" w15:restartNumberingAfterBreak="0">
     <w:nsid w:val="249D6203"/>
     <w:multiLevelType w:val="hybridMultilevel"/>
     <w:tmpl w:val="D2F20F48"/>
@@ -525,7 +763,7 @@
       </w:pPr>
     </w:lvl>
   </w:abstractNum>
-  <w:abstractNum w:abstractNumId="3" w15:restartNumberingAfterBreak="0">
+  <w:abstractNum w:abstractNumId="4" w15:restartNumberingAfterBreak="0">
     <w:nsid w:val="46126AA2"/>
     <w:multiLevelType w:val="hybridMultilevel"/>
     <w:tmpl w:val="7A848450"/>
@@ -614,7 +852,7 @@
       </w:pPr>
     </w:lvl>
   </w:abstractNum>
-  <w:abstractNum w:abstractNumId="4" w15:restartNumberingAfterBreak="0">
+  <w:abstractNum w:abstractNumId="5" w15:restartNumberingAfterBreak="0">
     <w:nsid w:val="4AEE5AB7"/>
     <w:multiLevelType w:val="hybridMultilevel"/>
     <w:tmpl w:val="DAA8DCEC"/>
@@ -727,7 +965,121 @@
       </w:rPr>
     </w:lvl>
   </w:abstractNum>
-  <w:abstractNum w:abstractNumId="5" w15:restartNumberingAfterBreak="0">
+  <w:abstractNum w:abstractNumId="6" w15:restartNumberingAfterBreak="0">
+    <w:nsid w:val="580C0D13"/>
+    <w:multiLevelType w:val="hybridMultilevel"/>
+    <w:tmpl w:val="EEF01372"/>
+    <w:lvl w:ilvl="0" w:tplc="628C05F8">
+      <w:start w:val="1"/>
+      <w:numFmt w:val="bullet"/>
+      <w:lvlText w:val=""/>
+      <w:lvlJc w:val="left"/>
+      <w:pPr>
+        <w:ind w:left="720" w:hanging="360"/>
+      </w:pPr>
+      <w:rPr>
+        <w:rFonts w:ascii="Symbol" w:hAnsi="Symbol" w:hint="default"/>
+        <w:color w:val="auto"/>
+      </w:rPr>
+    </w:lvl>
+    <w:lvl w:ilvl="1" w:tplc="04090003" w:tentative="1">
+      <w:start w:val="1"/>
+      <w:numFmt w:val="bullet"/>
+      <w:lvlText w:val="o"/>
+      <w:lvlJc w:val="left"/>
+      <w:pPr>
+        <w:ind w:left="1440" w:hanging="360"/>
+      </w:pPr>
+      <w:rPr>
+        <w:rFonts w:ascii="Courier New" w:hAnsi="Courier New" w:cs="Courier New" w:hint="default"/>
+      </w:rPr>
+    </w:lvl>
+    <w:lvl w:ilvl="2" w:tplc="04090005" w:tentative="1">
+      <w:start w:val="1"/>
+      <w:numFmt w:val="bullet"/>
+      <w:lvlText w:val=""/>
+      <w:lvlJc w:val="left"/>
+      <w:pPr>
+        <w:ind w:left="2160" w:hanging="360"/>
+      </w:pPr>
+      <w:rPr>
+        <w:rFonts w:ascii="Wingdings" w:hAnsi="Wingdings" w:hint="default"/>
+      </w:rPr>
+    </w:lvl>
+    <w:lvl w:ilvl="3" w:tplc="04090001" w:tentative="1">
+      <w:start w:val="1"/>
+      <w:numFmt w:val="bullet"/>
+      <w:lvlText w:val=""/>
+      <w:lvlJc w:val="left"/>
+      <w:pPr>
+        <w:ind w:left="2880" w:hanging="360"/>
+      </w:pPr>
+      <w:rPr>
+        <w:rFonts w:ascii="Symbol" w:hAnsi="Symbol" w:hint="default"/>
+      </w:rPr>
+    </w:lvl>
+    <w:lvl w:ilvl="4" w:tplc="04090003" w:tentative="1">
+      <w:start w:val="1"/>
+      <w:numFmt w:val="bullet"/>
+      <w:lvlText w:val="o"/>
+      <w:lvlJc w:val="left"/>
+      <w:pPr>
+        <w:ind w:left="3600" w:hanging="360"/>
+      </w:pPr>
+      <w:rPr>
+        <w:rFonts w:ascii="Courier New" w:hAnsi="Courier New" w:cs="Courier New" w:hint="default"/>
+      </w:rPr>
+    </w:lvl>
+    <w:lvl w:ilvl="5" w:tplc="04090005" w:tentative="1">
+      <w:start w:val="1"/>
+      <w:numFmt w:val="bullet"/>
+      <w:lvlText w:val=""/>
+      <w:lvlJc w:val="left"/>
+      <w:pPr>
+        <w:ind w:left="4320" w:hanging="360"/>
+      </w:pPr>
+      <w:rPr>
+        <w:rFonts w:ascii="Wingdings" w:hAnsi="Wingdings" w:hint="default"/>
+      </w:rPr>
+    </w:lvl>
+    <w:lvl w:ilvl="6" w:tplc="04090001" w:tentative="1">
+      <w:start w:val="1"/>
+      <w:numFmt w:val="bullet"/>
+      <w:lvlText w:val=""/>
+      <w:lvlJc w:val="left"/>
+      <w:pPr>
+        <w:ind w:left="5040" w:hanging="360"/>
+      </w:pPr>
+      <w:rPr>
+        <w:rFonts w:ascii="Symbol" w:hAnsi="Symbol" w:hint="default"/>
+      </w:rPr>
+    </w:lvl>
+    <w:lvl w:ilvl="7" w:tplc="04090003" w:tentative="1">
+      <w:start w:val="1"/>
+      <w:numFmt w:val="bullet"/>
+      <w:lvlText w:val="o"/>
+      <w:lvlJc w:val="left"/>
+      <w:pPr>
+        <w:ind w:left="5760" w:hanging="360"/>
+      </w:pPr>
+      <w:rPr>
+        <w:rFonts w:ascii="Courier New" w:hAnsi="Courier New" w:cs="Courier New" w:hint="default"/>
+      </w:rPr>
+    </w:lvl>
+    <w:lvl w:ilvl="8" w:tplc="04090005" w:tentative="1">
+      <w:start w:val="1"/>
+      <w:numFmt w:val="bullet"/>
+      <w:lvlText w:val=""/>
+      <w:lvlJc w:val="left"/>
+      <w:pPr>
+        <w:ind w:left="6480" w:hanging="360"/>
+      </w:pPr>
+      <w:rPr>
+        <w:rFonts w:ascii="Wingdings" w:hAnsi="Wingdings" w:hint="default"/>
+      </w:rPr>
+    </w:lvl>
+  </w:abstractNum>
+  <w:abstractNum w:abstractNumId="7" w15:restartNumberingAfterBreak="0">
     <w:nsid w:val="59FD07A6"/>
     <w:multiLevelType w:val="hybridMultilevel"/>
     <w:tmpl w:val="163A0D80"/>
@@ -814,28 +1166,34 @@
     </w:lvl>
   </w:abstractNum>
   <w:num w:numId="1">
+    <w:abstractNumId w:val="5"/>
+  </w:num>
+  <w:num w:numId="2">
+    <w:abstractNumId w:val="1"/>
+  </w:num>
+  <w:num w:numId="3">
+    <w:abstractNumId w:val="7"/>
+  </w:num>
+  <w:num w:numId="4">
     <w:abstractNumId w:val="4"/>
   </w:num>
-  <w:num w:numId="2">
-    <w:abstractNumId w:val="0"/>
-  </w:num>
-  <w:num w:numId="3">
-    <w:abstractNumId w:val="5"/>
-  </w:num>
-  <w:num w:numId="4">
+  <w:num w:numId="5">
     <w:abstractNumId w:val="3"/>
   </w:num>
-  <w:num w:numId="5">
+  <w:num w:numId="6">
     <w:abstractNumId w:val="2"/>
   </w:num>
-  <w:num w:numId="6">
-    <w:abstractNumId w:val="1"/>
+  <w:num w:numId="7">
+    <w:abstractNumId w:val="6"/>
+  </w:num>
+  <w:num w:numId="8">
+    <w:abstractNumId w:val="0"/>
   </w:num>
 </w:numbering>
 </file>
 
 <file path=word/styles.xml><?xml version="1.0" encoding="utf-8"?>
-<w:styles xmlns:mc="http://schemas.openxmlformats.org/markup-compatibility/2006" xmlns:r="http://schemas.openxmlformats.org/officeDocument/2006/relationships" xmlns:w="http://schemas.openxmlformats.org/wordprocessingml/2006/main" xmlns:w14="http://schemas.microsoft.com/office/word/2010/wordml" xmlns:w15="http://schemas.microsoft.com/office/word/2012/wordml" xmlns:w16se="http://schemas.microsoft.com/office/word/2015/wordml/symex" mc:Ignorable="w14 w15 w16se">
+<w:styles xmlns:mc="http://schemas.openxmlformats.org/markup-compatibility/2006" xmlns:r="http://schemas.openxmlformats.org/officeDocument/2006/relationships" xmlns:w="http://schemas.openxmlformats.org/wordprocessingml/2006/main" xmlns:w14="http://schemas.microsoft.com/office/word/2010/wordml" xmlns:w15="http://schemas.microsoft.com/office/word/2012/wordml" xmlns:w16cid="http://schemas.microsoft.com/office/word/2016/wordml/cid" xmlns:w16se="http://schemas.microsoft.com/office/word/2015/wordml/symex" mc:Ignorable="w14 w15 w16se w16cid">
   <w:docDefaults>
     <w:rPrDefault>
       <w:rPr>
@@ -851,7 +1209,7 @@
       </w:pPr>
     </w:pPrDefault>
   </w:docDefaults>
-  <w:latentStyles w:defLockedState="0" w:defUIPriority="99" w:defSemiHidden="0" w:defUnhideWhenUsed="0" w:defQFormat="0" w:count="371">
+  <w:latentStyles w:defLockedState="0" w:defUIPriority="99" w:defSemiHidden="0" w:defUnhideWhenUsed="0" w:defQFormat="0" w:count="375">
     <w:lsdException w:name="Normal" w:uiPriority="0" w:qFormat="1"/>
     <w:lsdException w:name="heading 1" w:uiPriority="9" w:qFormat="1"/>
     <w:lsdException w:name="heading 2" w:semiHidden="1" w:uiPriority="9" w:unhideWhenUsed="1" w:qFormat="1"/>
@@ -1223,18 +1581,22 @@
     <w:lsdException w:name="List Table 5 Dark Accent 6" w:uiPriority="50"/>
     <w:lsdException w:name="List Table 6 Colorful Accent 6" w:uiPriority="51"/>
     <w:lsdException w:name="List Table 7 Colorful Accent 6" w:uiPriority="52"/>
+    <w:lsdException w:name="Mention" w:semiHidden="1" w:unhideWhenUsed="1"/>
+    <w:lsdException w:name="Smart Hyperlink" w:semiHidden="1" w:unhideWhenUsed="1"/>
+    <w:lsdException w:name="Hashtag" w:semiHidden="1" w:unhideWhenUsed="1"/>
+    <w:lsdException w:name="Unresolved Mention" w:semiHidden="1" w:unhideWhenUsed="1"/>
   </w:latentStyles>
-  <w:style w:type="paragraph" w:default="1" w:styleId="a">
+  <w:style w:type="paragraph" w:default="1" w:styleId="Normal">
     <w:name w:val="Normal"/>
     <w:qFormat/>
   </w:style>
-  <w:style w:type="character" w:default="1" w:styleId="a0">
+  <w:style w:type="character" w:default="1" w:styleId="DefaultParagraphFont">
     <w:name w:val="Default Paragraph Font"/>
     <w:uiPriority w:val="1"/>
     <w:semiHidden/>
     <w:unhideWhenUsed/>
   </w:style>
-  <w:style w:type="table" w:default="1" w:styleId="a1">
+  <w:style w:type="table" w:default="1" w:styleId="TableNormal">
     <w:name w:val="Normal Table"/>
     <w:uiPriority w:val="99"/>
     <w:semiHidden/>
@@ -1249,15 +1611,15 @@
       </w:tblCellMar>
     </w:tblPr>
   </w:style>
-  <w:style w:type="numbering" w:default="1" w:styleId="a2">
+  <w:style w:type="numbering" w:default="1" w:styleId="NoList">
     <w:name w:val="No List"/>
     <w:uiPriority w:val="99"/>
     <w:semiHidden/>
     <w:unhideWhenUsed/>
   </w:style>
-  <w:style w:type="character" w:styleId="a3">
+  <w:style w:type="character" w:styleId="Hyperlink">
     <w:name w:val="Hyperlink"/>
-    <w:basedOn w:val="a0"/>
+    <w:basedOn w:val="DefaultParagraphFont"/>
     <w:uiPriority w:val="99"/>
     <w:unhideWhenUsed/>
     <w:rsid w:val="00B56FF7"/>
@@ -1266,9 +1628,9 @@
       <w:u w:val="single"/>
     </w:rPr>
   </w:style>
-  <w:style w:type="paragraph" w:styleId="a4">
+  <w:style w:type="paragraph" w:styleId="ListParagraph">
     <w:name w:val="List Paragraph"/>
-    <w:basedOn w:val="a"/>
+    <w:basedOn w:val="Normal"/>
     <w:uiPriority w:val="34"/>
     <w:qFormat/>
     <w:rsid w:val="00A648D4"/>
@@ -1277,9 +1639,9 @@
       <w:contextualSpacing/>
     </w:pPr>
   </w:style>
-  <w:style w:type="character" w:styleId="a5">
+  <w:style w:type="character" w:styleId="FollowedHyperlink">
     <w:name w:val="FollowedHyperlink"/>
-    <w:basedOn w:val="a0"/>
+    <w:basedOn w:val="DefaultParagraphFont"/>
     <w:uiPriority w:val="99"/>
     <w:semiHidden/>
     <w:unhideWhenUsed/>
@@ -1289,10 +1651,10 @@
       <w:u w:val="single"/>
     </w:rPr>
   </w:style>
-  <w:style w:type="paragraph" w:styleId="a6">
+  <w:style w:type="paragraph" w:styleId="Header">
     <w:name w:val="header"/>
-    <w:basedOn w:val="a"/>
-    <w:link w:val="a7"/>
+    <w:basedOn w:val="Normal"/>
+    <w:link w:val="HeaderChar"/>
     <w:uiPriority w:val="99"/>
     <w:unhideWhenUsed/>
     <w:rsid w:val="00E201FF"/>
@@ -1304,17 +1666,17 @@
       <w:spacing w:after="0" w:line="240" w:lineRule="auto"/>
     </w:pPr>
   </w:style>
-  <w:style w:type="character" w:customStyle="1" w:styleId="a7">
-    <w:name w:val="Верхний колонтитул Знак"/>
-    <w:basedOn w:val="a0"/>
-    <w:link w:val="a6"/>
+  <w:style w:type="character" w:customStyle="1" w:styleId="HeaderChar">
+    <w:name w:val="Header Char"/>
+    <w:basedOn w:val="DefaultParagraphFont"/>
+    <w:link w:val="Header"/>
     <w:uiPriority w:val="99"/>
     <w:rsid w:val="00E201FF"/>
   </w:style>
-  <w:style w:type="paragraph" w:styleId="a8">
+  <w:style w:type="paragraph" w:styleId="Footer">
     <w:name w:val="footer"/>
-    <w:basedOn w:val="a"/>
-    <w:link w:val="a9"/>
+    <w:basedOn w:val="Normal"/>
+    <w:link w:val="FooterChar"/>
     <w:uiPriority w:val="99"/>
     <w:unhideWhenUsed/>
     <w:rsid w:val="00E201FF"/>
@@ -1326,12 +1688,24 @@
       <w:spacing w:after="0" w:line="240" w:lineRule="auto"/>
     </w:pPr>
   </w:style>
-  <w:style w:type="character" w:customStyle="1" w:styleId="a9">
-    <w:name w:val="Нижний колонтитул Знак"/>
-    <w:basedOn w:val="a0"/>
-    <w:link w:val="a8"/>
+  <w:style w:type="character" w:customStyle="1" w:styleId="FooterChar">
+    <w:name w:val="Footer Char"/>
+    <w:basedOn w:val="DefaultParagraphFont"/>
+    <w:link w:val="Footer"/>
     <w:uiPriority w:val="99"/>
     <w:rsid w:val="00E201FF"/>
+  </w:style>
+  <w:style w:type="character" w:styleId="UnresolvedMention">
+    <w:name w:val="Unresolved Mention"/>
+    <w:basedOn w:val="DefaultParagraphFont"/>
+    <w:uiPriority w:val="99"/>
+    <w:semiHidden/>
+    <w:unhideWhenUsed/>
+    <w:rsid w:val="004E3344"/>
+    <w:rPr>
+      <w:color w:val="605E5C"/>
+      <w:shd w:val="clear" w:color="auto" w:fill="E1DFDD"/>
+    </w:rPr>
   </w:style>
 </w:styles>
 </file>

</xml_diff>

<commit_message>
Update of installation document
</commit_message>
<xml_diff>
--- a/Установка.docx
+++ b/Установка.docx
@@ -132,8 +132,267 @@
           <w:t>/</w:t>
         </w:r>
       </w:hyperlink>
-      <w:bookmarkStart w:id="0" w:name="_GoBack"/>
-      <w:bookmarkEnd w:id="0"/>
+      <w:r>
+        <w:rPr>
+          <w:rStyle w:val="Hyperlink"/>
+        </w:rPr>
+        <w:br/>
+      </w:r>
+      <w:r>
+        <w:rPr>
+          <w:rStyle w:val="Hyperlink"/>
+          <w:color w:val="auto"/>
+          <w:u w:val="none"/>
+        </w:rPr>
+        <w:t xml:space="preserve">в </w:t>
+      </w:r>
+      <w:r>
+        <w:rPr>
+          <w:lang w:val="en-US"/>
+        </w:rPr>
+        <w:t>Anaconda</w:t>
+      </w:r>
+      <w:r>
+        <w:rPr>
+          <w:rStyle w:val="Hyperlink"/>
+          <w:color w:val="auto"/>
+          <w:u w:val="none"/>
+        </w:rPr>
+        <w:t xml:space="preserve"> по умолчанию версия </w:t>
+      </w:r>
+      <w:r>
+        <w:rPr>
+          <w:rStyle w:val="Hyperlink"/>
+          <w:color w:val="auto"/>
+          <w:u w:val="none"/>
+          <w:lang w:val="en-US"/>
+        </w:rPr>
+        <w:t>P</w:t>
+      </w:r>
+      <w:r>
+        <w:rPr>
+          <w:rStyle w:val="Hyperlink"/>
+          <w:color w:val="auto"/>
+          <w:u w:val="none"/>
+          <w:lang w:val="en-US"/>
+        </w:rPr>
+        <w:t>ython</w:t>
+      </w:r>
+      <w:r>
+        <w:rPr>
+          <w:rStyle w:val="Hyperlink"/>
+          <w:color w:val="auto"/>
+          <w:u w:val="none"/>
+        </w:rPr>
+        <w:t xml:space="preserve"> </w:t>
+      </w:r>
+      <w:r>
+        <w:rPr>
+          <w:rStyle w:val="Hyperlink"/>
+          <w:color w:val="auto"/>
+          <w:u w:val="none"/>
+        </w:rPr>
+        <w:t xml:space="preserve">может быть отличной от 3.5 или 3.6, чтобы сменить версию </w:t>
+      </w:r>
+      <w:r>
+        <w:rPr>
+          <w:rStyle w:val="Hyperlink"/>
+          <w:color w:val="auto"/>
+          <w:u w:val="none"/>
+          <w:lang w:val="en-US"/>
+        </w:rPr>
+        <w:t>P</w:t>
+      </w:r>
+      <w:r>
+        <w:rPr>
+          <w:rStyle w:val="Hyperlink"/>
+          <w:color w:val="auto"/>
+          <w:u w:val="none"/>
+          <w:lang w:val="en-US"/>
+        </w:rPr>
+        <w:t>ython</w:t>
+      </w:r>
+      <w:r>
+        <w:rPr>
+          <w:rStyle w:val="Hyperlink"/>
+          <w:color w:val="auto"/>
+          <w:u w:val="none"/>
+        </w:rPr>
+        <w:t xml:space="preserve"> </w:t>
+      </w:r>
+      <w:r>
+        <w:rPr>
+          <w:rStyle w:val="Hyperlink"/>
+          <w:color w:val="auto"/>
+          <w:u w:val="none"/>
+        </w:rPr>
+        <w:t>наберите команду</w:t>
+      </w:r>
+      <w:r>
+        <w:rPr>
+          <w:rStyle w:val="Hyperlink"/>
+          <w:color w:val="auto"/>
+          <w:u w:val="none"/>
+          <w:lang w:val="en-US"/>
+        </w:rPr>
+        <w:t xml:space="preserve"> </w:t>
+      </w:r>
+      <w:r>
+        <w:rPr>
+          <w:rStyle w:val="Hyperlink"/>
+          <w:color w:val="auto"/>
+          <w:u w:val="none"/>
+        </w:rPr>
+        <w:t xml:space="preserve">в </w:t>
+      </w:r>
+      <w:proofErr w:type="spellStart"/>
+      <w:r>
+        <w:rPr>
+          <w:rStyle w:val="Hyperlink"/>
+          <w:color w:val="auto"/>
+          <w:u w:val="none"/>
+          <w:lang w:val="en-US"/>
+        </w:rPr>
+        <w:t>cmd</w:t>
+      </w:r>
+      <w:proofErr w:type="spellEnd"/>
+    </w:p>
+    <w:p>
+      <w:pPr>
+        <w:pStyle w:val="alt1"/>
+        <w:numPr>
+          <w:ilvl w:val="0"/>
+          <w:numId w:val="10"/>
+        </w:numPr>
+        <w:ind w:left="1080"/>
+        <w:rPr>
+          <w:rFonts w:ascii="Consolas" w:eastAsia="Times New Roman" w:hAnsi="Consolas"/>
+          <w:sz w:val="18"/>
+          <w:szCs w:val="18"/>
+        </w:rPr>
+      </w:pPr>
+      <w:bookmarkStart w:id="0" w:name="_Hlk526761657"/>
+      <w:proofErr w:type="spellStart"/>
+      <w:r>
+        <w:rPr>
+          <w:rFonts w:ascii="Consolas" w:eastAsia="Times New Roman" w:hAnsi="Consolas"/>
+          <w:color w:val="000000"/>
+          <w:sz w:val="18"/>
+          <w:szCs w:val="18"/>
+          <w:bdr w:val="none" w:sz="0" w:space="0" w:color="auto" w:frame="1"/>
+        </w:rPr>
+        <w:t>conda</w:t>
+      </w:r>
+      <w:proofErr w:type="spellEnd"/>
+      <w:r>
+        <w:rPr>
+          <w:rFonts w:ascii="Consolas" w:eastAsia="Times New Roman" w:hAnsi="Consolas"/>
+          <w:color w:val="000000"/>
+          <w:sz w:val="18"/>
+          <w:szCs w:val="18"/>
+          <w:bdr w:val="none" w:sz="0" w:space="0" w:color="auto" w:frame="1"/>
+        </w:rPr>
+        <w:t> install python = 3.6  </w:t>
+      </w:r>
+    </w:p>
+    <w:bookmarkEnd w:id="0"/>
+    <w:p>
+      <w:pPr>
+        <w:ind w:left="360"/>
+        <w:rPr>
+          <w:rStyle w:val="Hyperlink"/>
+        </w:rPr>
+      </w:pPr>
+    </w:p>
+    <w:p>
+      <w:pPr>
+        <w:pStyle w:val="ListParagraph"/>
+        <w:rPr>
+          <w:rStyle w:val="Hyperlink"/>
+          <w:color w:val="000000" w:themeColor="text1"/>
+          <w:u w:val="none"/>
+        </w:rPr>
+      </w:pPr>
+      <w:r>
+        <w:rPr>
+          <w:rStyle w:val="Hyperlink"/>
+          <w:color w:val="000000" w:themeColor="text1"/>
+          <w:u w:val="none"/>
+        </w:rPr>
+        <w:t xml:space="preserve">установите необходимые билиотеки для </w:t>
+      </w:r>
+      <w:r>
+        <w:rPr>
+          <w:rStyle w:val="Hyperlink"/>
+          <w:color w:val="000000" w:themeColor="text1"/>
+          <w:u w:val="none"/>
+          <w:lang w:val="en-US"/>
+        </w:rPr>
+        <w:t>Python</w:t>
+      </w:r>
+      <w:r>
+        <w:rPr>
+          <w:rStyle w:val="Hyperlink"/>
+          <w:color w:val="000000" w:themeColor="text1"/>
+          <w:u w:val="none"/>
+        </w:rPr>
+        <w:t xml:space="preserve"> </w:t>
+      </w:r>
+      <w:r>
+        <w:rPr>
+          <w:rStyle w:val="Hyperlink"/>
+          <w:color w:val="auto"/>
+          <w:u w:val="none"/>
+        </w:rPr>
+        <w:t xml:space="preserve">в </w:t>
+      </w:r>
+      <w:proofErr w:type="spellStart"/>
+      <w:r>
+        <w:rPr>
+          <w:rStyle w:val="Hyperlink"/>
+          <w:color w:val="auto"/>
+          <w:u w:val="none"/>
+          <w:lang w:val="en-US"/>
+        </w:rPr>
+        <w:t>cmd</w:t>
+      </w:r>
+      <w:proofErr w:type="spellEnd"/>
+    </w:p>
+    <w:p>
+      <w:pPr>
+        <w:pStyle w:val="alt1"/>
+        <w:numPr>
+          <w:ilvl w:val="0"/>
+          <w:numId w:val="11"/>
+        </w:numPr>
+        <w:ind w:left="1080"/>
+        <w:divId w:val="288825643"/>
+        <w:rPr>
+          <w:rFonts w:ascii="Consolas" w:eastAsia="Times New Roman" w:hAnsi="Consolas"/>
+          <w:sz w:val="18"/>
+          <w:szCs w:val="18"/>
+        </w:rPr>
+      </w:pPr>
+      <w:r>
+        <w:rPr>
+          <w:rFonts w:ascii="Consolas" w:eastAsia="Times New Roman" w:hAnsi="Consolas"/>
+          <w:color w:val="000000"/>
+          <w:sz w:val="18"/>
+          <w:szCs w:val="18"/>
+          <w:bdr w:val="none" w:sz="0" w:space="0" w:color="auto" w:frame="1"/>
+        </w:rPr>
+        <w:t>pip install future  </w:t>
+      </w:r>
+    </w:p>
+    <w:p>
+      <w:pPr>
+        <w:pStyle w:val="ListParagraph"/>
+        <w:rPr>
+          <w:rStyle w:val="Hyperlink"/>
+          <w:color w:val="000000" w:themeColor="text1"/>
+          <w:u w:val="none"/>
+        </w:rPr>
+      </w:pPr>
     </w:p>
     <w:p>
       <w:pPr>
@@ -327,7 +586,58 @@
           <w:color w:val="24292E"/>
           <w:shd w:val="clear" w:color="auto" w:fill="FFFFFF"/>
         </w:rPr>
-        <w:t>Распакуйте файлы из архива в корень "Assignment1/cs231n/datasets/"</w:t>
+        <w:t>Распакуйте файлы из архива в корень</w:t>
+      </w:r>
+      <w:r>
+        <w:rPr>
+          <w:rFonts w:cstheme="minorHAnsi"/>
+          <w:color w:val="24292E"/>
+          <w:shd w:val="clear" w:color="auto" w:fill="FFFFFF"/>
+        </w:rPr>
+        <w:br/>
+      </w:r>
+      <w:r>
+        <w:rPr>
+          <w:rFonts w:cstheme="minorHAnsi"/>
+          <w:color w:val="24292E"/>
+          <w:shd w:val="clear" w:color="auto" w:fill="FFFFFF"/>
+        </w:rPr>
+        <w:t>"Assignment1/cs231n/datasets/"</w:t>
+      </w:r>
+      <w:r>
+        <w:rPr>
+          <w:rFonts w:cstheme="minorHAnsi"/>
+          <w:color w:val="24292E"/>
+          <w:shd w:val="clear" w:color="auto" w:fill="FFFFFF"/>
+        </w:rPr>
+        <w:br/>
+      </w:r>
+      <w:r>
+        <w:rPr>
+          <w:rFonts w:cstheme="minorHAnsi"/>
+          <w:color w:val="24292E"/>
+          <w:shd w:val="clear" w:color="auto" w:fill="FFFFFF"/>
+        </w:rPr>
+        <w:t>"Assignment</w:t>
+      </w:r>
+      <w:r>
+        <w:rPr>
+          <w:rFonts w:cstheme="minorHAnsi"/>
+          <w:color w:val="24292E"/>
+          <w:shd w:val="clear" w:color="auto" w:fill="FFFFFF"/>
+          <w:lang w:val="en-US"/>
+        </w:rPr>
+        <w:t>2</w:t>
+      </w:r>
+      <w:bookmarkStart w:id="1" w:name="_GoBack"/>
+      <w:bookmarkEnd w:id="1"/>
+      <w:r>
+        <w:rPr>
+          <w:rFonts w:cstheme="minorHAnsi"/>
+          <w:color w:val="24292E"/>
+          <w:shd w:val="clear" w:color="auto" w:fill="FFFFFF"/>
+        </w:rPr>
+        <w:t>/cs231n/datasets/"</w:t>
       </w:r>
     </w:p>
     <w:sectPr>
@@ -506,6 +816,119 @@
     </w:lvl>
   </w:abstractNum>
   <w:abstractNum w:abstractNumId="1" w15:restartNumberingAfterBreak="0">
+    <w:nsid w:val="1FD26A65"/>
+    <w:multiLevelType w:val="multilevel"/>
+    <w:tmpl w:val="C54ED036"/>
+    <w:lvl w:ilvl="0">
+      <w:start w:val="1"/>
+      <w:numFmt w:val="decimal"/>
+      <w:lvlText w:val="%1."/>
+      <w:lvlJc w:val="left"/>
+      <w:pPr>
+        <w:tabs>
+          <w:tab w:val="num" w:pos="720"/>
+        </w:tabs>
+        <w:ind w:left="720" w:hanging="360"/>
+      </w:pPr>
+    </w:lvl>
+    <w:lvl w:ilvl="1" w:tentative="1">
+      <w:start w:val="1"/>
+      <w:numFmt w:val="decimal"/>
+      <w:lvlText w:val="%2."/>
+      <w:lvlJc w:val="left"/>
+      <w:pPr>
+        <w:tabs>
+          <w:tab w:val="num" w:pos="1440"/>
+        </w:tabs>
+        <w:ind w:left="1440" w:hanging="360"/>
+      </w:pPr>
+    </w:lvl>
+    <w:lvl w:ilvl="2" w:tentative="1">
+      <w:start w:val="1"/>
+      <w:numFmt w:val="decimal"/>
+      <w:lvlText w:val="%3."/>
+      <w:lvlJc w:val="left"/>
+      <w:pPr>
+        <w:tabs>
+          <w:tab w:val="num" w:pos="2160"/>
+        </w:tabs>
+        <w:ind w:left="2160" w:hanging="360"/>
+      </w:pPr>
+    </w:lvl>
+    <w:lvl w:ilvl="3" w:tentative="1">
+      <w:start w:val="1"/>
+      <w:numFmt w:val="decimal"/>
+      <w:lvlText w:val="%4."/>
+      <w:lvlJc w:val="left"/>
+      <w:pPr>
+        <w:tabs>
+          <w:tab w:val="num" w:pos="2880"/>
+        </w:tabs>
+        <w:ind w:left="2880" w:hanging="360"/>
+      </w:pPr>
+    </w:lvl>
+    <w:lvl w:ilvl="4" w:tentative="1">
+      <w:start w:val="1"/>
+      <w:numFmt w:val="decimal"/>
+      <w:lvlText w:val="%5."/>
+      <w:lvlJc w:val="left"/>
+      <w:pPr>
+        <w:tabs>
+          <w:tab w:val="num" w:pos="3600"/>
+        </w:tabs>
+        <w:ind w:left="3600" w:hanging="360"/>
+      </w:pPr>
+    </w:lvl>
+    <w:lvl w:ilvl="5" w:tentative="1">
+      <w:start w:val="1"/>
+      <w:numFmt w:val="decimal"/>
+      <w:lvlText w:val="%6."/>
+      <w:lvlJc w:val="left"/>
+      <w:pPr>
+        <w:tabs>
+          <w:tab w:val="num" w:pos="4320"/>
+        </w:tabs>
+        <w:ind w:left="4320" w:hanging="360"/>
+      </w:pPr>
+    </w:lvl>
+    <w:lvl w:ilvl="6" w:tentative="1">
+      <w:start w:val="1"/>
+      <w:numFmt w:val="decimal"/>
+      <w:lvlText w:val="%7."/>
+      <w:lvlJc w:val="left"/>
+      <w:pPr>
+        <w:tabs>
+          <w:tab w:val="num" w:pos="5040"/>
+        </w:tabs>
+        <w:ind w:left="5040" w:hanging="360"/>
+      </w:pPr>
+    </w:lvl>
+    <w:lvl w:ilvl="7" w:tentative="1">
+      <w:start w:val="1"/>
+      <w:numFmt w:val="decimal"/>
+      <w:lvlText w:val="%8."/>
+      <w:lvlJc w:val="left"/>
+      <w:pPr>
+        <w:tabs>
+          <w:tab w:val="num" w:pos="5760"/>
+        </w:tabs>
+        <w:ind w:left="5760" w:hanging="360"/>
+      </w:pPr>
+    </w:lvl>
+    <w:lvl w:ilvl="8" w:tentative="1">
+      <w:start w:val="1"/>
+      <w:numFmt w:val="decimal"/>
+      <w:lvlText w:val="%9."/>
+      <w:lvlJc w:val="left"/>
+      <w:pPr>
+        <w:tabs>
+          <w:tab w:val="num" w:pos="6480"/>
+        </w:tabs>
+        <w:ind w:left="6480" w:hanging="360"/>
+      </w:pPr>
+    </w:lvl>
+  </w:abstractNum>
+  <w:abstractNum w:abstractNumId="2" w15:restartNumberingAfterBreak="0">
     <w:nsid w:val="1FDA2FE0"/>
     <w:multiLevelType w:val="hybridMultilevel"/>
     <w:tmpl w:val="94A86E68"/>
@@ -591,7 +1014,7 @@
       </w:pPr>
     </w:lvl>
   </w:abstractNum>
-  <w:abstractNum w:abstractNumId="2" w15:restartNumberingAfterBreak="0">
+  <w:abstractNum w:abstractNumId="3" w15:restartNumberingAfterBreak="0">
     <w:nsid w:val="24057BE8"/>
     <w:multiLevelType w:val="hybridMultilevel"/>
     <w:tmpl w:val="94A86E68"/>
@@ -677,7 +1100,7 @@
       </w:pPr>
     </w:lvl>
   </w:abstractNum>
-  <w:abstractNum w:abstractNumId="3" w15:restartNumberingAfterBreak="0">
+  <w:abstractNum w:abstractNumId="4" w15:restartNumberingAfterBreak="0">
     <w:nsid w:val="249D6203"/>
     <w:multiLevelType w:val="hybridMultilevel"/>
     <w:tmpl w:val="D2F20F48"/>
@@ -763,7 +1186,120 @@
       </w:pPr>
     </w:lvl>
   </w:abstractNum>
-  <w:abstractNum w:abstractNumId="4" w15:restartNumberingAfterBreak="0">
+  <w:abstractNum w:abstractNumId="5" w15:restartNumberingAfterBreak="0">
+    <w:nsid w:val="457F53ED"/>
+    <w:multiLevelType w:val="multilevel"/>
+    <w:tmpl w:val="D8FA6BF4"/>
+    <w:lvl w:ilvl="0">
+      <w:start w:val="1"/>
+      <w:numFmt w:val="decimal"/>
+      <w:lvlText w:val="%1."/>
+      <w:lvlJc w:val="left"/>
+      <w:pPr>
+        <w:tabs>
+          <w:tab w:val="num" w:pos="720"/>
+        </w:tabs>
+        <w:ind w:left="720" w:hanging="360"/>
+      </w:pPr>
+    </w:lvl>
+    <w:lvl w:ilvl="1" w:tentative="1">
+      <w:start w:val="1"/>
+      <w:numFmt w:val="decimal"/>
+      <w:lvlText w:val="%2."/>
+      <w:lvlJc w:val="left"/>
+      <w:pPr>
+        <w:tabs>
+          <w:tab w:val="num" w:pos="1440"/>
+        </w:tabs>
+        <w:ind w:left="1440" w:hanging="360"/>
+      </w:pPr>
+    </w:lvl>
+    <w:lvl w:ilvl="2" w:tentative="1">
+      <w:start w:val="1"/>
+      <w:numFmt w:val="decimal"/>
+      <w:lvlText w:val="%3."/>
+      <w:lvlJc w:val="left"/>
+      <w:pPr>
+        <w:tabs>
+          <w:tab w:val="num" w:pos="2160"/>
+        </w:tabs>
+        <w:ind w:left="2160" w:hanging="360"/>
+      </w:pPr>
+    </w:lvl>
+    <w:lvl w:ilvl="3" w:tentative="1">
+      <w:start w:val="1"/>
+      <w:numFmt w:val="decimal"/>
+      <w:lvlText w:val="%4."/>
+      <w:lvlJc w:val="left"/>
+      <w:pPr>
+        <w:tabs>
+          <w:tab w:val="num" w:pos="2880"/>
+        </w:tabs>
+        <w:ind w:left="2880" w:hanging="360"/>
+      </w:pPr>
+    </w:lvl>
+    <w:lvl w:ilvl="4" w:tentative="1">
+      <w:start w:val="1"/>
+      <w:numFmt w:val="decimal"/>
+      <w:lvlText w:val="%5."/>
+      <w:lvlJc w:val="left"/>
+      <w:pPr>
+        <w:tabs>
+          <w:tab w:val="num" w:pos="3600"/>
+        </w:tabs>
+        <w:ind w:left="3600" w:hanging="360"/>
+      </w:pPr>
+    </w:lvl>
+    <w:lvl w:ilvl="5" w:tentative="1">
+      <w:start w:val="1"/>
+      <w:numFmt w:val="decimal"/>
+      <w:lvlText w:val="%6."/>
+      <w:lvlJc w:val="left"/>
+      <w:pPr>
+        <w:tabs>
+          <w:tab w:val="num" w:pos="4320"/>
+        </w:tabs>
+        <w:ind w:left="4320" w:hanging="360"/>
+      </w:pPr>
+    </w:lvl>
+    <w:lvl w:ilvl="6" w:tentative="1">
+      <w:start w:val="1"/>
+      <w:numFmt w:val="decimal"/>
+      <w:lvlText w:val="%7."/>
+      <w:lvlJc w:val="left"/>
+      <w:pPr>
+        <w:tabs>
+          <w:tab w:val="num" w:pos="5040"/>
+        </w:tabs>
+        <w:ind w:left="5040" w:hanging="360"/>
+      </w:pPr>
+    </w:lvl>
+    <w:lvl w:ilvl="7" w:tentative="1">
+      <w:start w:val="1"/>
+      <w:numFmt w:val="decimal"/>
+      <w:lvlText w:val="%8."/>
+      <w:lvlJc w:val="left"/>
+      <w:pPr>
+        <w:tabs>
+          <w:tab w:val="num" w:pos="5760"/>
+        </w:tabs>
+        <w:ind w:left="5760" w:hanging="360"/>
+      </w:pPr>
+    </w:lvl>
+    <w:lvl w:ilvl="8" w:tentative="1">
+      <w:start w:val="1"/>
+      <w:numFmt w:val="decimal"/>
+      <w:lvlText w:val="%9."/>
+      <w:lvlJc w:val="left"/>
+      <w:pPr>
+        <w:tabs>
+          <w:tab w:val="num" w:pos="6480"/>
+        </w:tabs>
+        <w:ind w:left="6480" w:hanging="360"/>
+      </w:pPr>
+    </w:lvl>
+  </w:abstractNum>
+  <w:abstractNum w:abstractNumId="6" w15:restartNumberingAfterBreak="0">
     <w:nsid w:val="46126AA2"/>
     <w:multiLevelType w:val="hybridMultilevel"/>
     <w:tmpl w:val="7A848450"/>
@@ -852,7 +1388,7 @@
       </w:pPr>
     </w:lvl>
   </w:abstractNum>
-  <w:abstractNum w:abstractNumId="5" w15:restartNumberingAfterBreak="0">
+  <w:abstractNum w:abstractNumId="7" w15:restartNumberingAfterBreak="0">
     <w:nsid w:val="4AEE5AB7"/>
     <w:multiLevelType w:val="hybridMultilevel"/>
     <w:tmpl w:val="DAA8DCEC"/>
@@ -965,7 +1501,7 @@
       </w:rPr>
     </w:lvl>
   </w:abstractNum>
-  <w:abstractNum w:abstractNumId="6" w15:restartNumberingAfterBreak="0">
+  <w:abstractNum w:abstractNumId="8" w15:restartNumberingAfterBreak="0">
     <w:nsid w:val="580C0D13"/>
     <w:multiLevelType w:val="hybridMultilevel"/>
     <w:tmpl w:val="EEF01372"/>
@@ -1079,7 +1615,7 @@
       </w:rPr>
     </w:lvl>
   </w:abstractNum>
-  <w:abstractNum w:abstractNumId="7" w15:restartNumberingAfterBreak="0">
+  <w:abstractNum w:abstractNumId="9" w15:restartNumberingAfterBreak="0">
     <w:nsid w:val="59FD07A6"/>
     <w:multiLevelType w:val="hybridMultilevel"/>
     <w:tmpl w:val="163A0D80"/>
@@ -1165,29 +1701,151 @@
       </w:pPr>
     </w:lvl>
   </w:abstractNum>
+  <w:abstractNum w:abstractNumId="10" w15:restartNumberingAfterBreak="0">
+    <w:nsid w:val="705E1DDB"/>
+    <w:multiLevelType w:val="multilevel"/>
+    <w:tmpl w:val="0518DB54"/>
+    <w:lvl w:ilvl="0">
+      <w:start w:val="1"/>
+      <w:numFmt w:val="decimal"/>
+      <w:lvlText w:val="%1."/>
+      <w:lvlJc w:val="left"/>
+      <w:pPr>
+        <w:tabs>
+          <w:tab w:val="num" w:pos="4320"/>
+        </w:tabs>
+        <w:ind w:left="4320" w:hanging="360"/>
+      </w:pPr>
+    </w:lvl>
+    <w:lvl w:ilvl="1" w:tentative="1">
+      <w:start w:val="1"/>
+      <w:numFmt w:val="decimal"/>
+      <w:lvlText w:val="%2."/>
+      <w:lvlJc w:val="left"/>
+      <w:pPr>
+        <w:tabs>
+          <w:tab w:val="num" w:pos="5040"/>
+        </w:tabs>
+        <w:ind w:left="5040" w:hanging="360"/>
+      </w:pPr>
+    </w:lvl>
+    <w:lvl w:ilvl="2" w:tentative="1">
+      <w:start w:val="1"/>
+      <w:numFmt w:val="decimal"/>
+      <w:lvlText w:val="%3."/>
+      <w:lvlJc w:val="left"/>
+      <w:pPr>
+        <w:tabs>
+          <w:tab w:val="num" w:pos="5760"/>
+        </w:tabs>
+        <w:ind w:left="5760" w:hanging="360"/>
+      </w:pPr>
+    </w:lvl>
+    <w:lvl w:ilvl="3" w:tentative="1">
+      <w:start w:val="1"/>
+      <w:numFmt w:val="decimal"/>
+      <w:lvlText w:val="%4."/>
+      <w:lvlJc w:val="left"/>
+      <w:pPr>
+        <w:tabs>
+          <w:tab w:val="num" w:pos="6480"/>
+        </w:tabs>
+        <w:ind w:left="6480" w:hanging="360"/>
+      </w:pPr>
+    </w:lvl>
+    <w:lvl w:ilvl="4" w:tentative="1">
+      <w:start w:val="1"/>
+      <w:numFmt w:val="decimal"/>
+      <w:lvlText w:val="%5."/>
+      <w:lvlJc w:val="left"/>
+      <w:pPr>
+        <w:tabs>
+          <w:tab w:val="num" w:pos="7200"/>
+        </w:tabs>
+        <w:ind w:left="7200" w:hanging="360"/>
+      </w:pPr>
+    </w:lvl>
+    <w:lvl w:ilvl="5" w:tentative="1">
+      <w:start w:val="1"/>
+      <w:numFmt w:val="decimal"/>
+      <w:lvlText w:val="%6."/>
+      <w:lvlJc w:val="left"/>
+      <w:pPr>
+        <w:tabs>
+          <w:tab w:val="num" w:pos="7920"/>
+        </w:tabs>
+        <w:ind w:left="7920" w:hanging="360"/>
+      </w:pPr>
+    </w:lvl>
+    <w:lvl w:ilvl="6" w:tentative="1">
+      <w:start w:val="1"/>
+      <w:numFmt w:val="decimal"/>
+      <w:lvlText w:val="%7."/>
+      <w:lvlJc w:val="left"/>
+      <w:pPr>
+        <w:tabs>
+          <w:tab w:val="num" w:pos="8640"/>
+        </w:tabs>
+        <w:ind w:left="8640" w:hanging="360"/>
+      </w:pPr>
+    </w:lvl>
+    <w:lvl w:ilvl="7" w:tentative="1">
+      <w:start w:val="1"/>
+      <w:numFmt w:val="decimal"/>
+      <w:lvlText w:val="%8."/>
+      <w:lvlJc w:val="left"/>
+      <w:pPr>
+        <w:tabs>
+          <w:tab w:val="num" w:pos="9360"/>
+        </w:tabs>
+        <w:ind w:left="9360" w:hanging="360"/>
+      </w:pPr>
+    </w:lvl>
+    <w:lvl w:ilvl="8" w:tentative="1">
+      <w:start w:val="1"/>
+      <w:numFmt w:val="decimal"/>
+      <w:lvlText w:val="%9."/>
+      <w:lvlJc w:val="left"/>
+      <w:pPr>
+        <w:tabs>
+          <w:tab w:val="num" w:pos="10080"/>
+        </w:tabs>
+        <w:ind w:left="10080" w:hanging="360"/>
+      </w:pPr>
+    </w:lvl>
+  </w:abstractNum>
   <w:num w:numId="1">
-    <w:abstractNumId w:val="5"/>
+    <w:abstractNumId w:val="7"/>
   </w:num>
   <w:num w:numId="2">
-    <w:abstractNumId w:val="1"/>
+    <w:abstractNumId w:val="2"/>
   </w:num>
   <w:num w:numId="3">
-    <w:abstractNumId w:val="7"/>
+    <w:abstractNumId w:val="9"/>
   </w:num>
   <w:num w:numId="4">
+    <w:abstractNumId w:val="6"/>
+  </w:num>
+  <w:num w:numId="5">
     <w:abstractNumId w:val="4"/>
   </w:num>
-  <w:num w:numId="5">
+  <w:num w:numId="6">
     <w:abstractNumId w:val="3"/>
   </w:num>
-  <w:num w:numId="6">
-    <w:abstractNumId w:val="2"/>
-  </w:num>
   <w:num w:numId="7">
-    <w:abstractNumId w:val="6"/>
+    <w:abstractNumId w:val="8"/>
   </w:num>
   <w:num w:numId="8">
     <w:abstractNumId w:val="0"/>
+  </w:num>
+  <w:num w:numId="9">
+    <w:abstractNumId w:val="5"/>
+  </w:num>
+  <w:num w:numId="10">
+    <w:abstractNumId w:val="10"/>
+  </w:num>
+  <w:num w:numId="11">
+    <w:abstractNumId w:val="1"/>
   </w:num>
 </w:numbering>
 </file>
@@ -1589,6 +2247,7 @@
   <w:style w:type="paragraph" w:default="1" w:styleId="Normal">
     <w:name w:val="Normal"/>
     <w:qFormat/>
+    <w:rsid w:val="005D4653"/>
   </w:style>
   <w:style w:type="character" w:default="1" w:styleId="DefaultParagraphFont">
     <w:name w:val="Default Paragraph Font"/>
@@ -1695,16 +2354,23 @@
     <w:uiPriority w:val="99"/>
     <w:rsid w:val="00E201FF"/>
   </w:style>
-  <w:style w:type="character" w:styleId="UnresolvedMention">
-    <w:name w:val="Unresolved Mention"/>
-    <w:basedOn w:val="DefaultParagraphFont"/>
-    <w:uiPriority w:val="99"/>
-    <w:semiHidden/>
-    <w:unhideWhenUsed/>
-    <w:rsid w:val="004E3344"/>
+  <w:style w:type="paragraph" w:customStyle="1" w:styleId="alt1">
+    <w:name w:val="alt1"/>
+    <w:basedOn w:val="Normal"/>
+    <w:rsid w:val="00C77227"/>
+    <w:pPr>
+      <w:pBdr>
+        <w:left w:val="single" w:sz="18" w:space="0" w:color="6CE26C"/>
+      </w:pBdr>
+      <w:shd w:val="clear" w:color="auto" w:fill="FFFFFF"/>
+      <w:spacing w:after="0" w:line="210" w:lineRule="atLeast"/>
+    </w:pPr>
     <w:rPr>
-      <w:color w:val="605E5C"/>
-      <w:shd w:val="clear" w:color="auto" w:fill="E1DFDD"/>
+      <w:rFonts w:ascii="Times New Roman" w:eastAsiaTheme="minorEastAsia" w:hAnsi="Times New Roman" w:cs="Times New Roman"/>
+      <w:color w:val="5C5C5C"/>
+      <w:sz w:val="24"/>
+      <w:szCs w:val="24"/>
+      <w:lang w:val="en-US"/>
     </w:rPr>
   </w:style>
 </w:styles>
@@ -1969,4 +2635,24 @@
     </a:ext>
   </a:extLst>
 </a:theme>
+</file>
+
+<file path=word/webextensions/taskpanes.xml><?xml version="1.0" encoding="utf-8"?>
+<wetp:taskpanes xmlns:wetp="http://schemas.microsoft.com/office/webextensions/taskpanes/2010/11">
+  <wetp:taskpane dockstate="right" visibility="0" width="350" row="1">
+    <wetp:webextensionref xmlns:r="http://schemas.openxmlformats.org/officeDocument/2006/relationships" r:id="rId1"/>
+  </wetp:taskpane>
+</wetp:taskpanes>
+</file>
+
+<file path=word/webextensions/webextension1.xml><?xml version="1.0" encoding="utf-8"?>
+<we:webextension xmlns:we="http://schemas.microsoft.com/office/webextensions/webextension/2010/11" id="{7CCA8DA2-D189-49C2-9861-3023176CE498}">
+  <we:reference id="wa104379501" version="1.0.0.0" store="en-US" storeType="OMEX"/>
+  <we:alternateReferences>
+    <we:reference id="WA104379501" version="1.0.0.0" store="WA104379501" storeType="OMEX"/>
+  </we:alternateReferences>
+  <we:properties/>
+  <we:bindings/>
+  <we:snapshot xmlns:r="http://schemas.openxmlformats.org/officeDocument/2006/relationships"/>
+</we:webextension>
 </file>
</xml_diff>

<commit_message>
Update of installation manual
</commit_message>
<xml_diff>
--- a/Установка.docx
+++ b/Установка.docx
@@ -13,7 +13,13 @@
         <w:t>Python</w:t>
       </w:r>
       <w:r>
-        <w:t xml:space="preserve"> 3.5 – 3.6 и </w:t>
+        <w:t xml:space="preserve"> 3.</w:t>
+      </w:r>
+      <w:r>
+        <w:t>7</w:t>
+      </w:r>
+      <w:r>
+        <w:t xml:space="preserve"> и </w:t>
       </w:r>
       <w:proofErr w:type="spellStart"/>
       <w:r>
@@ -138,174 +144,11 @@
         </w:rPr>
         <w:br/>
       </w:r>
-      <w:r>
-        <w:rPr>
-          <w:rStyle w:val="Hyperlink"/>
-          <w:color w:val="auto"/>
-          <w:u w:val="none"/>
-        </w:rPr>
-        <w:t xml:space="preserve">в </w:t>
-      </w:r>
-      <w:r>
-        <w:rPr>
-          <w:lang w:val="en-US"/>
-        </w:rPr>
-        <w:t>Anaconda</w:t>
-      </w:r>
-      <w:r>
-        <w:rPr>
-          <w:rStyle w:val="Hyperlink"/>
-          <w:color w:val="auto"/>
-          <w:u w:val="none"/>
-        </w:rPr>
-        <w:t xml:space="preserve"> по умолчанию версия </w:t>
-      </w:r>
-      <w:r>
-        <w:rPr>
-          <w:rStyle w:val="Hyperlink"/>
-          <w:color w:val="auto"/>
-          <w:u w:val="none"/>
-          <w:lang w:val="en-US"/>
-        </w:rPr>
-        <w:t>P</w:t>
-      </w:r>
-      <w:r>
-        <w:rPr>
-          <w:rStyle w:val="Hyperlink"/>
-          <w:color w:val="auto"/>
-          <w:u w:val="none"/>
-          <w:lang w:val="en-US"/>
-        </w:rPr>
-        <w:t>ython</w:t>
-      </w:r>
-      <w:r>
-        <w:rPr>
-          <w:rStyle w:val="Hyperlink"/>
-          <w:color w:val="auto"/>
-          <w:u w:val="none"/>
-        </w:rPr>
-        <w:t xml:space="preserve"> </w:t>
-      </w:r>
-      <w:r>
-        <w:rPr>
-          <w:rStyle w:val="Hyperlink"/>
-          <w:color w:val="auto"/>
-          <w:u w:val="none"/>
-        </w:rPr>
-        <w:t xml:space="preserve">может быть отличной от 3.5 или 3.6, чтобы сменить версию </w:t>
-      </w:r>
-      <w:r>
-        <w:rPr>
-          <w:rStyle w:val="Hyperlink"/>
-          <w:color w:val="auto"/>
-          <w:u w:val="none"/>
-          <w:lang w:val="en-US"/>
-        </w:rPr>
-        <w:t>P</w:t>
-      </w:r>
-      <w:r>
-        <w:rPr>
-          <w:rStyle w:val="Hyperlink"/>
-          <w:color w:val="auto"/>
-          <w:u w:val="none"/>
-          <w:lang w:val="en-US"/>
-        </w:rPr>
-        <w:t>ython</w:t>
-      </w:r>
-      <w:r>
-        <w:rPr>
-          <w:rStyle w:val="Hyperlink"/>
-          <w:color w:val="auto"/>
-          <w:u w:val="none"/>
-        </w:rPr>
-        <w:t xml:space="preserve"> </w:t>
-      </w:r>
-      <w:r>
-        <w:rPr>
-          <w:rStyle w:val="Hyperlink"/>
-          <w:color w:val="auto"/>
-          <w:u w:val="none"/>
-        </w:rPr>
-        <w:t>наберите команду</w:t>
-      </w:r>
-      <w:r>
-        <w:rPr>
-          <w:rStyle w:val="Hyperlink"/>
-          <w:color w:val="auto"/>
-          <w:u w:val="none"/>
-          <w:lang w:val="en-US"/>
-        </w:rPr>
-        <w:t xml:space="preserve"> </w:t>
-      </w:r>
-      <w:r>
-        <w:rPr>
-          <w:rStyle w:val="Hyperlink"/>
-          <w:color w:val="auto"/>
-          <w:u w:val="none"/>
-        </w:rPr>
-        <w:t xml:space="preserve">в </w:t>
-      </w:r>
-      <w:proofErr w:type="spellStart"/>
-      <w:r>
-        <w:rPr>
-          <w:rStyle w:val="Hyperlink"/>
-          <w:color w:val="auto"/>
-          <w:u w:val="none"/>
-          <w:lang w:val="en-US"/>
-        </w:rPr>
-        <w:t>cmd</w:t>
-      </w:r>
-      <w:proofErr w:type="spellEnd"/>
+      <w:bookmarkStart w:id="0" w:name="_GoBack"/>
+      <w:bookmarkEnd w:id="0"/>
     </w:p>
     <w:p>
       <w:pPr>
-        <w:pStyle w:val="alt1"/>
-        <w:numPr>
-          <w:ilvl w:val="0"/>
-          <w:numId w:val="10"/>
-        </w:numPr>
-        <w:ind w:left="1080"/>
-        <w:rPr>
-          <w:rFonts w:ascii="Consolas" w:eastAsia="Times New Roman" w:hAnsi="Consolas"/>
-          <w:sz w:val="18"/>
-          <w:szCs w:val="18"/>
-        </w:rPr>
-      </w:pPr>
-      <w:bookmarkStart w:id="0" w:name="_Hlk526761657"/>
-      <w:proofErr w:type="spellStart"/>
-      <w:r>
-        <w:rPr>
-          <w:rFonts w:ascii="Consolas" w:eastAsia="Times New Roman" w:hAnsi="Consolas"/>
-          <w:color w:val="000000"/>
-          <w:sz w:val="18"/>
-          <w:szCs w:val="18"/>
-          <w:bdr w:val="none" w:sz="0" w:space="0" w:color="auto" w:frame="1"/>
-        </w:rPr>
-        <w:t>conda</w:t>
-      </w:r>
-      <w:proofErr w:type="spellEnd"/>
-      <w:r>
-        <w:rPr>
-          <w:rFonts w:ascii="Consolas" w:eastAsia="Times New Roman" w:hAnsi="Consolas"/>
-          <w:color w:val="000000"/>
-          <w:sz w:val="18"/>
-          <w:szCs w:val="18"/>
-          <w:bdr w:val="none" w:sz="0" w:space="0" w:color="auto" w:frame="1"/>
-        </w:rPr>
-        <w:t> install python = 3.6  </w:t>
-      </w:r>
-    </w:p>
-    <w:bookmarkEnd w:id="0"/>
-    <w:p>
-      <w:pPr>
-        <w:ind w:left="360"/>
-        <w:rPr>
-          <w:rStyle w:val="Hyperlink"/>
-        </w:rPr>
-      </w:pPr>
-    </w:p>
-    <w:p>
-      <w:pPr>
         <w:pStyle w:val="ListParagraph"/>
         <w:rPr>
           <w:rStyle w:val="Hyperlink"/>
@@ -319,7 +162,25 @@
           <w:color w:val="000000" w:themeColor="text1"/>
           <w:u w:val="none"/>
         </w:rPr>
-        <w:t xml:space="preserve">установите необходимые билиотеки для </w:t>
+        <w:t xml:space="preserve">установите необходимые </w:t>
+      </w:r>
+      <w:proofErr w:type="spellStart"/>
+      <w:r>
+        <w:rPr>
+          <w:rStyle w:val="Hyperlink"/>
+          <w:color w:val="000000" w:themeColor="text1"/>
+          <w:u w:val="none"/>
+        </w:rPr>
+        <w:t>билиотеки</w:t>
+      </w:r>
+      <w:proofErr w:type="spellEnd"/>
+      <w:r>
+        <w:rPr>
+          <w:rStyle w:val="Hyperlink"/>
+          <w:color w:val="000000" w:themeColor="text1"/>
+          <w:u w:val="none"/>
+        </w:rPr>
+        <w:t xml:space="preserve"> для </w:t>
       </w:r>
       <w:r>
         <w:rPr>
@@ -602,42 +463,68 @@
           <w:color w:val="24292E"/>
           <w:shd w:val="clear" w:color="auto" w:fill="FFFFFF"/>
         </w:rPr>
-        <w:t>"Assignment1/cs231n/datasets/"</w:t>
-      </w:r>
+        <w:t>"Assignment1/cs231n/</w:t>
+      </w:r>
+      <w:proofErr w:type="spellStart"/>
       <w:r>
         <w:rPr>
           <w:rFonts w:cstheme="minorHAnsi"/>
           <w:color w:val="24292E"/>
           <w:shd w:val="clear" w:color="auto" w:fill="FFFFFF"/>
         </w:rPr>
-        <w:br/>
-      </w:r>
+        <w:t>datasets</w:t>
+      </w:r>
+      <w:proofErr w:type="spellEnd"/>
       <w:r>
         <w:rPr>
           <w:rFonts w:cstheme="minorHAnsi"/>
           <w:color w:val="24292E"/>
           <w:shd w:val="clear" w:color="auto" w:fill="FFFFFF"/>
         </w:rPr>
-        <w:t>"Assignment</w:t>
+        <w:t>/"</w:t>
       </w:r>
       <w:r>
         <w:rPr>
           <w:rFonts w:cstheme="minorHAnsi"/>
           <w:color w:val="24292E"/>
           <w:shd w:val="clear" w:color="auto" w:fill="FFFFFF"/>
-          <w:lang w:val="en-US"/>
-        </w:rPr>
-        <w:t>2</w:t>
-      </w:r>
-      <w:bookmarkStart w:id="1" w:name="_GoBack"/>
-      <w:bookmarkEnd w:id="1"/>
+        </w:rPr>
+        <w:br/>
+        <w:t>"Assignment</w:t>
+      </w:r>
       <w:r>
         <w:rPr>
           <w:rFonts w:cstheme="minorHAnsi"/>
           <w:color w:val="24292E"/>
           <w:shd w:val="clear" w:color="auto" w:fill="FFFFFF"/>
         </w:rPr>
-        <w:t>/cs231n/datasets/"</w:t>
+        <w:t>2</w:t>
+      </w:r>
+      <w:r>
+        <w:rPr>
+          <w:rFonts w:cstheme="minorHAnsi"/>
+          <w:color w:val="24292E"/>
+          <w:shd w:val="clear" w:color="auto" w:fill="FFFFFF"/>
+        </w:rPr>
+        <w:t>/cs231n/</w:t>
+      </w:r>
+      <w:proofErr w:type="spellStart"/>
+      <w:r>
+        <w:rPr>
+          <w:rFonts w:cstheme="minorHAnsi"/>
+          <w:color w:val="24292E"/>
+          <w:shd w:val="clear" w:color="auto" w:fill="FFFFFF"/>
+        </w:rPr>
+        <w:t>datasets</w:t>
+      </w:r>
+      <w:proofErr w:type="spellEnd"/>
+      <w:r>
+        <w:rPr>
+          <w:rFonts w:cstheme="minorHAnsi"/>
+          <w:color w:val="24292E"/>
+          <w:shd w:val="clear" w:color="auto" w:fill="FFFFFF"/>
+        </w:rPr>
+        <w:t>/"</w:t>
       </w:r>
     </w:p>
     <w:sectPr>

</xml_diff>